<commit_message>
Updated the Netezza Inventory scripts and DDL convertor utility. This has to replicate to public GIT.
</commit_message>
<xml_diff>
--- a/IP and Scripts/Netezza DDL Converter Utility/Netezza DDL Converter Utility/Netezza_DDL_Converter.docx
+++ b/IP and Scripts/Netezza DDL Converter Utility/Netezza DDL Converter Utility/Netezza_DDL_Converter.docx
@@ -603,7 +603,25 @@
           <w:sz w:val="24"/>
           <w:szCs w:val="24"/>
         </w:rPr>
-        <w:t>Netezza DDL is extracted using the Netezza Tools like nzsql or Agility Workbench.  DDL is extracted into a single file. This should just be the Create Tables with defaults and constraints.  Views, Stored Procedures and other Netezza objects are considered out of scope for hit tool at this time.</w:t>
+        <w:t xml:space="preserve">Netezza DDL is extracted using the Netezza Tools like </w:t>
+      </w:r>
+      <w:proofErr w:type="spellStart"/>
+      <w:r>
+        <w:rPr>
+          <w:rFonts w:cstheme="minorHAnsi"/>
+          <w:sz w:val="24"/>
+          <w:szCs w:val="24"/>
+        </w:rPr>
+        <w:t>nzsql</w:t>
+      </w:r>
+      <w:proofErr w:type="spellEnd"/>
+      <w:r>
+        <w:rPr>
+          <w:rFonts w:cstheme="minorHAnsi"/>
+          <w:sz w:val="24"/>
+          <w:szCs w:val="24"/>
+        </w:rPr>
+        <w:t xml:space="preserve"> or Agility Workbench.  DDL is extracted into a single file. This should just be the Create Tables with defaults and constraints.  Views, Stored Procedures and other Netezza objects are considered out of scope for hit tool at this time.</w:t>
       </w:r>
     </w:p>
     <w:p>
@@ -650,8 +668,18 @@
           <w:sz w:val="24"/>
           <w:szCs w:val="24"/>
         </w:rPr>
-        <w:t>DW is configured for Polybase</w:t>
-      </w:r>
+        <w:t xml:space="preserve">DW is configured for </w:t>
+      </w:r>
+      <w:proofErr w:type="spellStart"/>
+      <w:r>
+        <w:rPr>
+          <w:rFonts w:cstheme="minorHAnsi"/>
+          <w:sz w:val="24"/>
+          <w:szCs w:val="24"/>
+        </w:rPr>
+        <w:t>Polybase</w:t>
+      </w:r>
+      <w:proofErr w:type="spellEnd"/>
     </w:p>
     <w:p>
       <w:pPr>
@@ -673,7 +701,25 @@
           <w:sz w:val="24"/>
           <w:szCs w:val="24"/>
         </w:rPr>
-        <w:t>Data Source for Polybase has been created</w:t>
+        <w:t xml:space="preserve">Data Source for </w:t>
+      </w:r>
+      <w:proofErr w:type="spellStart"/>
+      <w:r>
+        <w:rPr>
+          <w:rFonts w:cstheme="minorHAnsi"/>
+          <w:sz w:val="24"/>
+          <w:szCs w:val="24"/>
+        </w:rPr>
+        <w:t>Polybase</w:t>
+      </w:r>
+      <w:proofErr w:type="spellEnd"/>
+      <w:r>
+        <w:rPr>
+          <w:rFonts w:cstheme="minorHAnsi"/>
+          <w:sz w:val="24"/>
+          <w:szCs w:val="24"/>
+        </w:rPr>
+        <w:t xml:space="preserve"> has been created</w:t>
       </w:r>
     </w:p>
     <w:p>
@@ -696,7 +742,25 @@
           <w:sz w:val="24"/>
           <w:szCs w:val="24"/>
         </w:rPr>
-        <w:t>File Format for Polybase has been created</w:t>
+        <w:t xml:space="preserve">File Format for </w:t>
+      </w:r>
+      <w:proofErr w:type="spellStart"/>
+      <w:r>
+        <w:rPr>
+          <w:rFonts w:cstheme="minorHAnsi"/>
+          <w:sz w:val="24"/>
+          <w:szCs w:val="24"/>
+        </w:rPr>
+        <w:t>Polybase</w:t>
+      </w:r>
+      <w:proofErr w:type="spellEnd"/>
+      <w:r>
+        <w:rPr>
+          <w:rFonts w:cstheme="minorHAnsi"/>
+          <w:sz w:val="24"/>
+          <w:szCs w:val="24"/>
+        </w:rPr>
+        <w:t xml:space="preserve"> has been created</w:t>
       </w:r>
     </w:p>
     <w:p>
@@ -781,15 +845,45 @@
           <w:szCs w:val="24"/>
           <w:shd w:val="clear" w:color="auto" w:fill="D9E2F3" w:themeFill="accent1" w:themeFillTint="33"/>
         </w:rPr>
-        <w:t>Netezza Converter.exe.config</w:t>
-      </w:r>
-      <w:r>
-        <w:rPr>
-          <w:rFonts w:cstheme="minorHAnsi"/>
-          <w:sz w:val="24"/>
-          <w:szCs w:val="24"/>
-        </w:rPr>
-        <w:t xml:space="preserve"> – This is a XML config file which stores all configuration related to conversion. One must edit this file to update desired conversion configurations.</w:t>
+        <w:t xml:space="preserve">Netezza </w:t>
+      </w:r>
+      <w:proofErr w:type="spellStart"/>
+      <w:r>
+        <w:rPr>
+          <w:rFonts w:cstheme="minorHAnsi"/>
+          <w:b/>
+          <w:sz w:val="24"/>
+          <w:szCs w:val="24"/>
+          <w:shd w:val="clear" w:color="auto" w:fill="D9E2F3" w:themeFill="accent1" w:themeFillTint="33"/>
+        </w:rPr>
+        <w:t>Converter.exe.config</w:t>
+      </w:r>
+      <w:proofErr w:type="spellEnd"/>
+      <w:r>
+        <w:rPr>
+          <w:rFonts w:cstheme="minorHAnsi"/>
+          <w:sz w:val="24"/>
+          <w:szCs w:val="24"/>
+        </w:rPr>
+        <w:t xml:space="preserve"> – This is </w:t>
+      </w:r>
+      <w:proofErr w:type="gramStart"/>
+      <w:r>
+        <w:rPr>
+          <w:rFonts w:cstheme="minorHAnsi"/>
+          <w:sz w:val="24"/>
+          <w:szCs w:val="24"/>
+        </w:rPr>
+        <w:t>a</w:t>
+      </w:r>
+      <w:proofErr w:type="gramEnd"/>
+      <w:r>
+        <w:rPr>
+          <w:rFonts w:cstheme="minorHAnsi"/>
+          <w:sz w:val="24"/>
+          <w:szCs w:val="24"/>
+        </w:rPr>
+        <w:t xml:space="preserve"> XML config file which stores all configuration related to conversion. One must edit this file to update desired conversion configurations.</w:t>
       </w:r>
     </w:p>
     <w:p>
@@ -877,6 +971,7 @@
           <w:szCs w:val="24"/>
         </w:rPr>
       </w:pPr>
+      <w:proofErr w:type="spellStart"/>
       <w:r>
         <w:rPr>
           <w:rFonts w:cstheme="minorHAnsi"/>
@@ -887,6 +982,7 @@
         </w:rPr>
         <w:t>sourcefilepath</w:t>
       </w:r>
+      <w:proofErr w:type="spellEnd"/>
       <w:r>
         <w:rPr>
           <w:rFonts w:cstheme="minorHAnsi"/>
@@ -926,6 +1022,7 @@
           <w:szCs w:val="24"/>
         </w:rPr>
       </w:pPr>
+      <w:proofErr w:type="spellStart"/>
       <w:r>
         <w:rPr>
           <w:rFonts w:cstheme="minorHAnsi"/>
@@ -936,6 +1033,7 @@
         </w:rPr>
         <w:t>sourcefilename</w:t>
       </w:r>
+      <w:proofErr w:type="spellEnd"/>
       <w:r>
         <w:rPr>
           <w:rFonts w:cstheme="minorHAnsi"/>
@@ -975,6 +1073,7 @@
           <w:szCs w:val="24"/>
         </w:rPr>
       </w:pPr>
+      <w:proofErr w:type="spellStart"/>
       <w:r>
         <w:rPr>
           <w:rFonts w:cstheme="minorHAnsi"/>
@@ -985,6 +1084,7 @@
         </w:rPr>
         <w:t>targetfilepath</w:t>
       </w:r>
+      <w:proofErr w:type="spellEnd"/>
       <w:r>
         <w:rPr>
           <w:rFonts w:cstheme="minorHAnsi"/>
@@ -1016,6 +1116,7 @@
           <w:szCs w:val="24"/>
         </w:rPr>
       </w:pPr>
+      <w:proofErr w:type="spellStart"/>
       <w:r>
         <w:rPr>
           <w:rFonts w:cstheme="minorHAnsi"/>
@@ -1026,13 +1127,32 @@
         </w:rPr>
         <w:t>targetfilename</w:t>
       </w:r>
-      <w:r>
-        <w:rPr>
-          <w:rFonts w:cstheme="minorHAnsi"/>
-          <w:sz w:val="24"/>
-          <w:szCs w:val="24"/>
-        </w:rPr>
-        <w:t xml:space="preserve"> – Update the name of converted DDL file “filename.sql”</w:t>
+      <w:proofErr w:type="spellEnd"/>
+      <w:r>
+        <w:rPr>
+          <w:rFonts w:cstheme="minorHAnsi"/>
+          <w:sz w:val="24"/>
+          <w:szCs w:val="24"/>
+        </w:rPr>
+        <w:t xml:space="preserve"> – Update the name of converted DDL file “</w:t>
+      </w:r>
+      <w:proofErr w:type="spellStart"/>
+      <w:r>
+        <w:rPr>
+          <w:rFonts w:cstheme="minorHAnsi"/>
+          <w:sz w:val="24"/>
+          <w:szCs w:val="24"/>
+        </w:rPr>
+        <w:t>filename.sql</w:t>
+      </w:r>
+      <w:proofErr w:type="spellEnd"/>
+      <w:r>
+        <w:rPr>
+          <w:rFonts w:cstheme="minorHAnsi"/>
+          <w:sz w:val="24"/>
+          <w:szCs w:val="24"/>
+        </w:rPr>
+        <w:t>”</w:t>
       </w:r>
     </w:p>
     <w:p>
@@ -1049,6 +1169,7 @@
           <w:szCs w:val="24"/>
         </w:rPr>
       </w:pPr>
+      <w:proofErr w:type="spellStart"/>
       <w:r>
         <w:rPr>
           <w:rFonts w:cstheme="minorHAnsi"/>
@@ -1059,6 +1180,7 @@
         </w:rPr>
         <w:t>isTargetAzureDW</w:t>
       </w:r>
+      <w:proofErr w:type="spellEnd"/>
       <w:r>
         <w:rPr>
           <w:rFonts w:cstheme="minorHAnsi"/>
@@ -1082,6 +1204,7 @@
           <w:szCs w:val="24"/>
         </w:rPr>
       </w:pPr>
+      <w:proofErr w:type="spellStart"/>
       <w:r>
         <w:rPr>
           <w:rFonts w:cstheme="minorHAnsi"/>
@@ -1092,6 +1215,7 @@
         </w:rPr>
         <w:t>createExternalTable</w:t>
       </w:r>
+      <w:proofErr w:type="spellEnd"/>
       <w:r>
         <w:rPr>
           <w:rFonts w:cstheme="minorHAnsi"/>
@@ -1115,6 +1239,7 @@
           <w:szCs w:val="24"/>
         </w:rPr>
       </w:pPr>
+      <w:proofErr w:type="spellStart"/>
       <w:r>
         <w:rPr>
           <w:rFonts w:cstheme="minorHAnsi"/>
@@ -1125,6 +1250,7 @@
         </w:rPr>
         <w:t>isTargetSQLOnPremise</w:t>
       </w:r>
+      <w:proofErr w:type="spellEnd"/>
       <w:r>
         <w:rPr>
           <w:rFonts w:cstheme="minorHAnsi"/>
@@ -1148,6 +1274,7 @@
           <w:szCs w:val="24"/>
         </w:rPr>
       </w:pPr>
+      <w:proofErr w:type="spellStart"/>
       <w:r>
         <w:rPr>
           <w:rFonts w:cstheme="minorHAnsi"/>
@@ -1158,6 +1285,7 @@
         </w:rPr>
         <w:t>splitEachTable</w:t>
       </w:r>
+      <w:proofErr w:type="spellEnd"/>
       <w:r>
         <w:rPr>
           <w:rFonts w:cstheme="minorHAnsi"/>
@@ -1181,6 +1309,7 @@
           <w:szCs w:val="24"/>
         </w:rPr>
       </w:pPr>
+      <w:proofErr w:type="spellStart"/>
       <w:r>
         <w:rPr>
           <w:rFonts w:cstheme="minorHAnsi"/>
@@ -1191,13 +1320,32 @@
         </w:rPr>
         <w:t>externalDataSource</w:t>
       </w:r>
-      <w:r>
-        <w:rPr>
-          <w:rFonts w:cstheme="minorHAnsi"/>
-          <w:sz w:val="24"/>
-          <w:szCs w:val="24"/>
-        </w:rPr>
-        <w:t xml:space="preserve"> – Update the name of Polybase data source created in Azure SQL DW</w:t>
+      <w:proofErr w:type="spellEnd"/>
+      <w:r>
+        <w:rPr>
+          <w:rFonts w:cstheme="minorHAnsi"/>
+          <w:sz w:val="24"/>
+          <w:szCs w:val="24"/>
+        </w:rPr>
+        <w:t xml:space="preserve"> – Update the name of </w:t>
+      </w:r>
+      <w:proofErr w:type="spellStart"/>
+      <w:r>
+        <w:rPr>
+          <w:rFonts w:cstheme="minorHAnsi"/>
+          <w:sz w:val="24"/>
+          <w:szCs w:val="24"/>
+        </w:rPr>
+        <w:t>Polybase</w:t>
+      </w:r>
+      <w:proofErr w:type="spellEnd"/>
+      <w:r>
+        <w:rPr>
+          <w:rFonts w:cstheme="minorHAnsi"/>
+          <w:sz w:val="24"/>
+          <w:szCs w:val="24"/>
+        </w:rPr>
+        <w:t xml:space="preserve"> data source created in Azure SQL DW</w:t>
       </w:r>
     </w:p>
     <w:p>
@@ -1214,6 +1362,7 @@
           <w:szCs w:val="24"/>
         </w:rPr>
       </w:pPr>
+      <w:proofErr w:type="spellStart"/>
       <w:r>
         <w:rPr>
           <w:rFonts w:cstheme="minorHAnsi"/>
@@ -1224,13 +1373,32 @@
         </w:rPr>
         <w:t>externalFileFormat</w:t>
       </w:r>
-      <w:r>
-        <w:rPr>
-          <w:rFonts w:cstheme="minorHAnsi"/>
-          <w:sz w:val="24"/>
-          <w:szCs w:val="24"/>
-        </w:rPr>
-        <w:t xml:space="preserve"> – Update the name of Polybase file format created in Azure SQL DW</w:t>
+      <w:proofErr w:type="spellEnd"/>
+      <w:r>
+        <w:rPr>
+          <w:rFonts w:cstheme="minorHAnsi"/>
+          <w:sz w:val="24"/>
+          <w:szCs w:val="24"/>
+        </w:rPr>
+        <w:t xml:space="preserve"> – Update the name of </w:t>
+      </w:r>
+      <w:proofErr w:type="spellStart"/>
+      <w:r>
+        <w:rPr>
+          <w:rFonts w:cstheme="minorHAnsi"/>
+          <w:sz w:val="24"/>
+          <w:szCs w:val="24"/>
+        </w:rPr>
+        <w:t>Polybase</w:t>
+      </w:r>
+      <w:proofErr w:type="spellEnd"/>
+      <w:r>
+        <w:rPr>
+          <w:rFonts w:cstheme="minorHAnsi"/>
+          <w:sz w:val="24"/>
+          <w:szCs w:val="24"/>
+        </w:rPr>
+        <w:t xml:space="preserve"> file format created in Azure SQL DW</w:t>
       </w:r>
     </w:p>
     <w:p>
@@ -1247,6 +1415,7 @@
           <w:szCs w:val="24"/>
         </w:rPr>
       </w:pPr>
+      <w:proofErr w:type="spellStart"/>
       <w:r>
         <w:rPr>
           <w:rFonts w:cstheme="minorHAnsi"/>
@@ -1257,6 +1426,7 @@
         </w:rPr>
         <w:t>externalFileLocation</w:t>
       </w:r>
+      <w:proofErr w:type="spellEnd"/>
       <w:r>
         <w:rPr>
           <w:rFonts w:cstheme="minorHAnsi"/>
@@ -1280,6 +1450,7 @@
           <w:szCs w:val="24"/>
         </w:rPr>
       </w:pPr>
+      <w:proofErr w:type="spellStart"/>
       <w:r>
         <w:rPr>
           <w:rFonts w:cstheme="minorHAnsi"/>
@@ -1290,14 +1461,43 @@
         </w:rPr>
         <w:t>rejectType</w:t>
       </w:r>
-      <w:r>
-        <w:rPr>
-          <w:rFonts w:cstheme="minorHAnsi"/>
-          <w:sz w:val="24"/>
-          <w:szCs w:val="24"/>
-        </w:rPr>
-        <w:t xml:space="preserve"> -Update rejectType to use when loading data using Polybase</w:t>
-      </w:r>
+      <w:proofErr w:type="spellEnd"/>
+      <w:r>
+        <w:rPr>
+          <w:rFonts w:cstheme="minorHAnsi"/>
+          <w:sz w:val="24"/>
+          <w:szCs w:val="24"/>
+        </w:rPr>
+        <w:t xml:space="preserve"> -Update </w:t>
+      </w:r>
+      <w:proofErr w:type="spellStart"/>
+      <w:r>
+        <w:rPr>
+          <w:rFonts w:cstheme="minorHAnsi"/>
+          <w:sz w:val="24"/>
+          <w:szCs w:val="24"/>
+        </w:rPr>
+        <w:t>rejectType</w:t>
+      </w:r>
+      <w:proofErr w:type="spellEnd"/>
+      <w:r>
+        <w:rPr>
+          <w:rFonts w:cstheme="minorHAnsi"/>
+          <w:sz w:val="24"/>
+          <w:szCs w:val="24"/>
+        </w:rPr>
+        <w:t xml:space="preserve"> to use when loading data using </w:t>
+      </w:r>
+      <w:proofErr w:type="spellStart"/>
+      <w:r>
+        <w:rPr>
+          <w:rFonts w:cstheme="minorHAnsi"/>
+          <w:sz w:val="24"/>
+          <w:szCs w:val="24"/>
+        </w:rPr>
+        <w:t>Polybase</w:t>
+      </w:r>
+      <w:proofErr w:type="spellEnd"/>
     </w:p>
     <w:p>
       <w:pPr>
@@ -1313,6 +1513,7 @@
           <w:szCs w:val="24"/>
         </w:rPr>
       </w:pPr>
+      <w:proofErr w:type="spellStart"/>
       <w:r>
         <w:rPr>
           <w:rFonts w:cstheme="minorHAnsi"/>
@@ -1323,13 +1524,50 @@
         </w:rPr>
         <w:t>rejectValue</w:t>
       </w:r>
-      <w:r>
-        <w:rPr>
-          <w:rFonts w:cstheme="minorHAnsi"/>
-          <w:sz w:val="24"/>
-          <w:szCs w:val="24"/>
-        </w:rPr>
-        <w:t xml:space="preserve"> -Update rejectValue to use when loading data using Polybase  </w:t>
+      <w:proofErr w:type="spellEnd"/>
+      <w:r>
+        <w:rPr>
+          <w:rFonts w:cstheme="minorHAnsi"/>
+          <w:sz w:val="24"/>
+          <w:szCs w:val="24"/>
+        </w:rPr>
+        <w:t xml:space="preserve"> -Update </w:t>
+      </w:r>
+      <w:proofErr w:type="spellStart"/>
+      <w:r>
+        <w:rPr>
+          <w:rFonts w:cstheme="minorHAnsi"/>
+          <w:sz w:val="24"/>
+          <w:szCs w:val="24"/>
+        </w:rPr>
+        <w:t>rejectValue</w:t>
+      </w:r>
+      <w:proofErr w:type="spellEnd"/>
+      <w:r>
+        <w:rPr>
+          <w:rFonts w:cstheme="minorHAnsi"/>
+          <w:sz w:val="24"/>
+          <w:szCs w:val="24"/>
+        </w:rPr>
+        <w:t xml:space="preserve"> to use when loading data using </w:t>
+      </w:r>
+      <w:proofErr w:type="spellStart"/>
+      <w:r>
+        <w:rPr>
+          <w:rFonts w:cstheme="minorHAnsi"/>
+          <w:sz w:val="24"/>
+          <w:szCs w:val="24"/>
+        </w:rPr>
+        <w:t>Polybase</w:t>
+      </w:r>
+      <w:proofErr w:type="spellEnd"/>
+      <w:r>
+        <w:rPr>
+          <w:rFonts w:cstheme="minorHAnsi"/>
+          <w:sz w:val="24"/>
+          <w:szCs w:val="24"/>
+        </w:rPr>
+        <w:t xml:space="preserve">  </w:t>
       </w:r>
     </w:p>
     <w:p>
@@ -1732,8 +1970,8 @@
         </w:rPr>
         <w:lastRenderedPageBreak/>
         <w:drawing>
-          <wp:inline distT="0" distB="0" distL="0" distR="0" wp14:anchorId="42D43044" wp14:editId="0D1541FA">
-            <wp:extent cx="5943600" cy="2467610"/>
+          <wp:inline distT="0" distB="0" distL="0" distR="0" wp14:anchorId="73C153DC" wp14:editId="526A8E5A">
+            <wp:extent cx="5943600" cy="2029460"/>
             <wp:effectExtent l="0" t="0" r="0" b="8890"/>
             <wp:docPr id="1" name="Picture 1"/>
             <wp:cNvGraphicFramePr>
@@ -1755,7 +1993,7 @@
                   <pic:spPr>
                     <a:xfrm>
                       <a:off x="0" y="0"/>
-                      <a:ext cx="5943600" cy="2467610"/>
+                      <a:ext cx="5943600" cy="2029460"/>
                     </a:xfrm>
                     <a:prstGeom prst="rect">
                       <a:avLst/>
@@ -1948,7 +2186,6 @@
           <w:sz w:val="24"/>
           <w:szCs w:val="24"/>
         </w:rPr>
-        <w:lastRenderedPageBreak/>
         <w:t>Look into target folder and see the converted script is generated</w:t>
       </w:r>
     </w:p>
@@ -1967,6 +2204,7 @@
         <w:rPr>
           <w:noProof/>
         </w:rPr>
+        <w:lastRenderedPageBreak/>
         <w:drawing>
           <wp:inline distT="0" distB="0" distL="0" distR="0" wp14:anchorId="3C081AE8" wp14:editId="2772E094">
             <wp:extent cx="5943600" cy="2447925"/>
@@ -2043,10 +2281,10 @@
           <w:noProof/>
         </w:rPr>
         <w:drawing>
-          <wp:inline distT="0" distB="0" distL="0" distR="0" wp14:anchorId="38477FF0" wp14:editId="2A264F4C">
-            <wp:extent cx="5943600" cy="1832610"/>
-            <wp:effectExtent l="0" t="0" r="0" b="0"/>
-            <wp:docPr id="22" name="Picture 22"/>
+          <wp:inline distT="0" distB="0" distL="0" distR="0" wp14:anchorId="4585AC4F" wp14:editId="2668AB7C">
+            <wp:extent cx="5943600" cy="1790065"/>
+            <wp:effectExtent l="0" t="0" r="0" b="635"/>
+            <wp:docPr id="2" name="Picture 2"/>
             <wp:cNvGraphicFramePr>
               <a:graphicFrameLocks xmlns:a="http://schemas.openxmlformats.org/drawingml/2006/main" noChangeAspect="1"/>
             </wp:cNvGraphicFramePr>
@@ -2066,7 +2304,7 @@
                   <pic:spPr>
                     <a:xfrm>
                       <a:off x="0" y="0"/>
-                      <a:ext cx="5943600" cy="1832610"/>
+                      <a:ext cx="5943600" cy="1790065"/>
                     </a:xfrm>
                     <a:prstGeom prst="rect">
                       <a:avLst/>
@@ -2162,144 +2400,16 @@
           <w:szCs w:val="24"/>
         </w:rPr>
       </w:pPr>
-    </w:p>
-    <w:p>
-      <w:pPr>
-        <w:spacing w:after="0" w:line="288" w:lineRule="auto"/>
-        <w:rPr>
-          <w:rFonts w:cstheme="minorHAnsi"/>
-          <w:b/>
-          <w:sz w:val="24"/>
-          <w:szCs w:val="24"/>
-          <w:u w:val="single"/>
-        </w:rPr>
-      </w:pPr>
-      <w:r>
-        <w:rPr>
-          <w:rFonts w:cstheme="minorHAnsi"/>
-          <w:b/>
-          <w:sz w:val="24"/>
-          <w:szCs w:val="24"/>
-          <w:u w:val="single"/>
-        </w:rPr>
-        <w:t>Source Code</w:t>
-      </w:r>
-    </w:p>
-    <w:p>
-      <w:pPr>
-        <w:spacing w:after="0" w:line="288" w:lineRule="auto"/>
-        <w:rPr>
-          <w:rFonts w:cstheme="minorHAnsi"/>
-          <w:sz w:val="24"/>
-          <w:szCs w:val="24"/>
-        </w:rPr>
-      </w:pPr>
-      <w:r>
-        <w:rPr>
-          <w:rFonts w:cstheme="minorHAnsi"/>
-          <w:sz w:val="24"/>
-          <w:szCs w:val="24"/>
-        </w:rPr>
-        <w:t xml:space="preserve">Source code of </w:t>
-      </w:r>
-      <w:r>
-        <w:rPr>
-          <w:rFonts w:cstheme="minorHAnsi"/>
-          <w:sz w:val="24"/>
-          <w:szCs w:val="24"/>
-        </w:rPr>
-        <w:t>Netezza Converter</w:t>
-      </w:r>
-      <w:r>
-        <w:rPr>
-          <w:rFonts w:cstheme="minorHAnsi"/>
-          <w:sz w:val="24"/>
-          <w:szCs w:val="24"/>
-        </w:rPr>
-        <w:t xml:space="preserve"> utility is available in following TFS location</w:t>
-      </w:r>
-    </w:p>
-    <w:p>
-      <w:pPr>
-        <w:pStyle w:val="ListParagraph"/>
-        <w:numPr>
-          <w:ilvl w:val="0"/>
-          <w:numId w:val="4"/>
-        </w:numPr>
-        <w:spacing w:after="0" w:line="288" w:lineRule="auto"/>
-        <w:rPr>
-          <w:rFonts w:cstheme="minorHAnsi"/>
-          <w:sz w:val="24"/>
-          <w:szCs w:val="24"/>
-        </w:rPr>
-      </w:pPr>
-      <w:hyperlink r:id="rId19" w:history="1">
-        <w:r>
-          <w:rPr>
-            <w:rStyle w:val="Hyperlink"/>
-            <w:rFonts w:cstheme="minorHAnsi"/>
-            <w:sz w:val="24"/>
-            <w:szCs w:val="24"/>
-          </w:rPr>
-          <w:t>DMJ TFS Location</w:t>
-        </w:r>
-      </w:hyperlink>
-    </w:p>
-    <w:p>
-      <w:pPr>
-        <w:pStyle w:val="ListParagraph"/>
-        <w:numPr>
-          <w:ilvl w:val="0"/>
-          <w:numId w:val="4"/>
-        </w:numPr>
-        <w:spacing w:after="0" w:line="288" w:lineRule="auto"/>
-        <w:rPr>
-          <w:rFonts w:cstheme="minorHAnsi"/>
-          <w:sz w:val="24"/>
-          <w:szCs w:val="24"/>
-        </w:rPr>
-      </w:pPr>
-      <w:hyperlink r:id="rId20" w:history="1">
-        <w:r>
-          <w:rPr>
-            <w:rStyle w:val="Hyperlink"/>
-            <w:rFonts w:cstheme="minorHAnsi"/>
-            <w:sz w:val="24"/>
-            <w:szCs w:val="24"/>
-          </w:rPr>
-          <w:t>DICOE TFS Location</w:t>
-        </w:r>
-      </w:hyperlink>
-    </w:p>
-    <w:p>
-      <w:pPr>
-        <w:spacing w:after="0" w:line="288" w:lineRule="auto"/>
-        <w:rPr>
-          <w:rFonts w:cstheme="minorHAnsi"/>
-          <w:sz w:val="24"/>
-          <w:szCs w:val="24"/>
-        </w:rPr>
-      </w:pPr>
-    </w:p>
-    <w:p>
-      <w:pPr>
-        <w:spacing w:after="0" w:line="288" w:lineRule="auto"/>
-        <w:rPr>
-          <w:rFonts w:cstheme="minorHAnsi"/>
-          <w:sz w:val="24"/>
-          <w:szCs w:val="24"/>
-        </w:rPr>
-      </w:pPr>
       <w:bookmarkStart w:id="0" w:name="_GoBack"/>
       <w:bookmarkEnd w:id="0"/>
     </w:p>
     <w:sectPr>
-      <w:headerReference w:type="even" r:id="rId21"/>
-      <w:headerReference w:type="default" r:id="rId22"/>
-      <w:footerReference w:type="even" r:id="rId23"/>
-      <w:footerReference w:type="default" r:id="rId24"/>
-      <w:headerReference w:type="first" r:id="rId25"/>
-      <w:footerReference w:type="first" r:id="rId26"/>
+      <w:headerReference w:type="even" r:id="rId19"/>
+      <w:headerReference w:type="default" r:id="rId20"/>
+      <w:footerReference w:type="even" r:id="rId21"/>
+      <w:footerReference w:type="default" r:id="rId22"/>
+      <w:headerReference w:type="first" r:id="rId23"/>
+      <w:footerReference w:type="first" r:id="rId24"/>
       <w:pgSz w:w="12240" w:h="15840"/>
       <w:pgMar w:top="1440" w:right="1440" w:bottom="1440" w:left="1440" w:header="720" w:footer="720" w:gutter="0"/>
       <w:cols w:space="720"/>
@@ -3866,8 +3976,23 @@
 </file>
 
 <file path=customXml/item1.xml><?xml version="1.0" encoding="utf-8"?>
-<ct:contentTypeSchema xmlns:ct="http://schemas.microsoft.com/office/2006/metadata/contentType" xmlns:ma="http://schemas.microsoft.com/office/2006/metadata/properties/metaAttributes" ct:_="" ma:_="" ma:contentTypeName="Document" ma:contentTypeID="0x0101001663038BF9716642BCA9BEDEEEE991E8" ma:contentTypeVersion="10" ma:contentTypeDescription="Create a new document." ma:contentTypeScope="" ma:versionID="8c37f2265097ab2a1a8ca6511293cc18">
-  <xsd:schema xmlns:xsd="http://www.w3.org/2001/XMLSchema" xmlns:xs="http://www.w3.org/2001/XMLSchema" xmlns:p="http://schemas.microsoft.com/office/2006/metadata/properties" xmlns:ns2="4053a332-7d8e-488d-aba6-ad6dfa6b0f2d" xmlns:ns3="6e4f6676-91ee-47a5-8164-c59c33586ba7" targetNamespace="http://schemas.microsoft.com/office/2006/metadata/properties" ma:root="true" ma:fieldsID="922c1d919ec7206f465f09fbb4121dee" ns2:_="" ns3:_="">
+<?mso-contentType ?>
+<FormTemplates xmlns="http://schemas.microsoft.com/sharepoint/v3/contenttype/forms">
+  <Display>DocumentLibraryForm</Display>
+  <Edit>DocumentLibraryForm</Edit>
+  <New>DocumentLibraryForm</New>
+</FormTemplates>
+</file>
+
+<file path=customXml/item2.xml><?xml version="1.0" encoding="utf-8"?>
+<p:properties xmlns:p="http://schemas.microsoft.com/office/2006/metadata/properties" xmlns:xsi="http://www.w3.org/2001/XMLSchema-instance" xmlns:pc="http://schemas.microsoft.com/office/infopath/2007/PartnerControls">
+  <documentManagement/>
+</p:properties>
+</file>
+
+<file path=customXml/item3.xml><?xml version="1.0" encoding="utf-8"?>
+<ct:contentTypeSchema xmlns:ct="http://schemas.microsoft.com/office/2006/metadata/contentType" xmlns:ma="http://schemas.microsoft.com/office/2006/metadata/properties/metaAttributes" ct:_="" ma:_="" ma:contentTypeName="Document" ma:contentTypeID="0x0101001663038BF9716642BCA9BEDEEEE991E8" ma:contentTypeVersion="9" ma:contentTypeDescription="Create a new document." ma:contentTypeScope="" ma:versionID="fe262f5ba573e261950d1a1bf1741e84">
+  <xsd:schema xmlns:xsd="http://www.w3.org/2001/XMLSchema" xmlns:xs="http://www.w3.org/2001/XMLSchema" xmlns:p="http://schemas.microsoft.com/office/2006/metadata/properties" xmlns:ns2="4053a332-7d8e-488d-aba6-ad6dfa6b0f2d" xmlns:ns3="6e4f6676-91ee-47a5-8164-c59c33586ba7" targetNamespace="http://schemas.microsoft.com/office/2006/metadata/properties" ma:root="true" ma:fieldsID="57884aa8c8a1539ab97311e585e4acd3" ns2:_="" ns3:_="">
     <xsd:import namespace="4053a332-7d8e-488d-aba6-ad6dfa6b0f2d"/>
     <xsd:import namespace="6e4f6676-91ee-47a5-8164-c59c33586ba7"/>
     <xsd:element name="properties">
@@ -3885,7 +4010,6 @@
                 <xsd:element ref="ns3:MediaServiceAutoTags" minOccurs="0"/>
                 <xsd:element ref="ns3:MediaServiceOCR" minOccurs="0"/>
                 <xsd:element ref="ns3:MediaServiceDateTaken" minOccurs="0"/>
-                <xsd:element ref="ns3:MediaServiceLocation" minOccurs="0"/>
               </xsd:all>
             </xsd:complexType>
           </xsd:element>
@@ -3961,11 +4085,6 @@
       </xsd:simpleType>
     </xsd:element>
     <xsd:element name="MediaServiceDateTaken" ma:index="16" nillable="true" ma:displayName="MediaServiceDateTaken" ma:hidden="true" ma:internalName="MediaServiceDateTaken" ma:readOnly="true">
-      <xsd:simpleType>
-        <xsd:restriction base="dms:Text"/>
-      </xsd:simpleType>
-    </xsd:element>
-    <xsd:element name="MediaServiceLocation" ma:index="17" nillable="true" ma:displayName="MediaServiceLocation" ma:internalName="MediaServiceLocation" ma:readOnly="true">
       <xsd:simpleType>
         <xsd:restriction base="dms:Text"/>
       </xsd:simpleType>
@@ -4070,23 +4189,25 @@
 </ct:contentTypeSchema>
 </file>
 
-<file path=customXml/item2.xml><?xml version="1.0" encoding="utf-8"?>
-<p:properties xmlns:p="http://schemas.microsoft.com/office/2006/metadata/properties" xmlns:xsi="http://www.w3.org/2001/XMLSchema-instance" xmlns:pc="http://schemas.microsoft.com/office/infopath/2007/PartnerControls">
-  <documentManagement/>
-</p:properties>
+<file path=customXml/itemProps1.xml><?xml version="1.0" encoding="utf-8"?>
+<ds:datastoreItem xmlns:ds="http://schemas.openxmlformats.org/officeDocument/2006/customXml" ds:itemID="{51B4BE38-B0CC-4C18-A614-BD67930DDCAF}">
+  <ds:schemaRefs>
+    <ds:schemaRef ds:uri="http://schemas.microsoft.com/sharepoint/v3/contenttype/forms"/>
+  </ds:schemaRefs>
+</ds:datastoreItem>
 </file>
 
-<file path=customXml/item3.xml><?xml version="1.0" encoding="utf-8"?>
-<?mso-contentType ?>
-<FormTemplates xmlns="http://schemas.microsoft.com/sharepoint/v3/contenttype/forms">
-  <Display>DocumentLibraryForm</Display>
-  <Edit>DocumentLibraryForm</Edit>
-  <New>DocumentLibraryForm</New>
-</FormTemplates>
+<file path=customXml/itemProps2.xml><?xml version="1.0" encoding="utf-8"?>
+<ds:datastoreItem xmlns:ds="http://schemas.openxmlformats.org/officeDocument/2006/customXml" ds:itemID="{DACD4D50-5533-4FF1-8883-E2BBB9AEB69B}">
+  <ds:schemaRefs>
+    <ds:schemaRef ds:uri="http://schemas.microsoft.com/office/2006/metadata/properties"/>
+    <ds:schemaRef ds:uri="http://schemas.microsoft.com/office/infopath/2007/PartnerControls"/>
+  </ds:schemaRefs>
+</ds:datastoreItem>
 </file>
 
-<file path=customXml/itemProps1.xml><?xml version="1.0" encoding="utf-8"?>
-<ds:datastoreItem xmlns:ds="http://schemas.openxmlformats.org/officeDocument/2006/customXml" ds:itemID="{200C6DE1-5576-466E-AA72-90B5737C3343}">
+<file path=customXml/itemProps3.xml><?xml version="1.0" encoding="utf-8"?>
+<ds:datastoreItem xmlns:ds="http://schemas.openxmlformats.org/officeDocument/2006/customXml" ds:itemID="{11FA61B7-19EB-43F4-BBF0-D9A2E304FE10}">
   <ds:schemaRefs>
     <ds:schemaRef ds:uri="http://schemas.microsoft.com/office/2006/metadata/contentType"/>
     <ds:schemaRef ds:uri="http://schemas.microsoft.com/office/2006/metadata/properties/metaAttributes"/>
@@ -4102,29 +4223,4 @@
     <ds:schemaRef ds:uri="http://schemas.microsoft.com/internal/obd"/>
   </ds:schemaRefs>
 </ds:datastoreItem>
-</file>
-
-<file path=customXml/itemProps2.xml><?xml version="1.0" encoding="utf-8"?>
-<ds:datastoreItem xmlns:ds="http://schemas.openxmlformats.org/officeDocument/2006/customXml" ds:itemID="{DACD4D50-5533-4FF1-8883-E2BBB9AEB69B}">
-  <ds:schemaRefs>
-    <ds:schemaRef ds:uri="http://purl.org/dc/dcmitype/"/>
-    <ds:schemaRef ds:uri="http://schemas.microsoft.com/office/infopath/2007/PartnerControls"/>
-    <ds:schemaRef ds:uri="http://schemas.microsoft.com/office/2006/documentManagement/types"/>
-    <ds:schemaRef ds:uri="http://purl.org/dc/elements/1.1/"/>
-    <ds:schemaRef ds:uri="http://schemas.microsoft.com/office/2006/metadata/properties"/>
-    <ds:schemaRef ds:uri="6e4f6676-91ee-47a5-8164-c59c33586ba7"/>
-    <ds:schemaRef ds:uri="http://purl.org/dc/terms/"/>
-    <ds:schemaRef ds:uri="4053a332-7d8e-488d-aba6-ad6dfa6b0f2d"/>
-    <ds:schemaRef ds:uri="http://schemas.openxmlformats.org/package/2006/metadata/core-properties"/>
-    <ds:schemaRef ds:uri="http://www.w3.org/XML/1998/namespace"/>
-  </ds:schemaRefs>
-</ds:datastoreItem>
-</file>
-
-<file path=customXml/itemProps3.xml><?xml version="1.0" encoding="utf-8"?>
-<ds:datastoreItem xmlns:ds="http://schemas.openxmlformats.org/officeDocument/2006/customXml" ds:itemID="{51B4BE38-B0CC-4C18-A614-BD67930DDCAF}">
-  <ds:schemaRefs>
-    <ds:schemaRef ds:uri="http://schemas.microsoft.com/sharepoint/v3/contenttype/forms"/>
-  </ds:schemaRefs>
-</ds:datastoreItem>
 </file>
</xml_diff>

<commit_message>
updated Netezza inventory scripts and DDL converter utility. Merged assest to Public GIT.
</commit_message>
<xml_diff>
--- a/IP and Scripts/Netezza DDL Converter Utility/Netezza DDL Converter Utility/Netezza_DDL_Converter.docx
+++ b/IP and Scripts/Netezza DDL Converter Utility/Netezza DDL Converter Utility/Netezza_DDL_Converter.docx
@@ -603,7 +603,25 @@
           <w:sz w:val="24"/>
           <w:szCs w:val="24"/>
         </w:rPr>
-        <w:t>Netezza DDL is extracted using the Netezza Tools like nzsql or Agility Workbench.  DDL is extracted into a single file. This should just be the Create Tables with defaults and constraints.  Views, Stored Procedures and other Netezza objects are considered out of scope for hit tool at this time.</w:t>
+        <w:t xml:space="preserve">Netezza DDL is extracted using the Netezza Tools like </w:t>
+      </w:r>
+      <w:proofErr w:type="spellStart"/>
+      <w:r>
+        <w:rPr>
+          <w:rFonts w:cstheme="minorHAnsi"/>
+          <w:sz w:val="24"/>
+          <w:szCs w:val="24"/>
+        </w:rPr>
+        <w:t>nzsql</w:t>
+      </w:r>
+      <w:proofErr w:type="spellEnd"/>
+      <w:r>
+        <w:rPr>
+          <w:rFonts w:cstheme="minorHAnsi"/>
+          <w:sz w:val="24"/>
+          <w:szCs w:val="24"/>
+        </w:rPr>
+        <w:t xml:space="preserve"> or Agility Workbench.  DDL is extracted into a single file. This should just be the Create Tables with defaults and constraints.  Views, Stored Procedures and other Netezza objects are considered out of scope for hit tool at this time.</w:t>
       </w:r>
     </w:p>
     <w:p>
@@ -650,8 +668,18 @@
           <w:sz w:val="24"/>
           <w:szCs w:val="24"/>
         </w:rPr>
-        <w:t>DW is configured for Polybase</w:t>
-      </w:r>
+        <w:t xml:space="preserve">DW is configured for </w:t>
+      </w:r>
+      <w:proofErr w:type="spellStart"/>
+      <w:r>
+        <w:rPr>
+          <w:rFonts w:cstheme="minorHAnsi"/>
+          <w:sz w:val="24"/>
+          <w:szCs w:val="24"/>
+        </w:rPr>
+        <w:t>Polybase</w:t>
+      </w:r>
+      <w:proofErr w:type="spellEnd"/>
     </w:p>
     <w:p>
       <w:pPr>
@@ -673,7 +701,25 @@
           <w:sz w:val="24"/>
           <w:szCs w:val="24"/>
         </w:rPr>
-        <w:t>Data Source for Polybase has been created</w:t>
+        <w:t xml:space="preserve">Data Source for </w:t>
+      </w:r>
+      <w:proofErr w:type="spellStart"/>
+      <w:r>
+        <w:rPr>
+          <w:rFonts w:cstheme="minorHAnsi"/>
+          <w:sz w:val="24"/>
+          <w:szCs w:val="24"/>
+        </w:rPr>
+        <w:t>Polybase</w:t>
+      </w:r>
+      <w:proofErr w:type="spellEnd"/>
+      <w:r>
+        <w:rPr>
+          <w:rFonts w:cstheme="minorHAnsi"/>
+          <w:sz w:val="24"/>
+          <w:szCs w:val="24"/>
+        </w:rPr>
+        <w:t xml:space="preserve"> has been created</w:t>
       </w:r>
     </w:p>
     <w:p>
@@ -696,7 +742,25 @@
           <w:sz w:val="24"/>
           <w:szCs w:val="24"/>
         </w:rPr>
-        <w:t>File Format for Polybase has been created</w:t>
+        <w:t xml:space="preserve">File Format for </w:t>
+      </w:r>
+      <w:proofErr w:type="spellStart"/>
+      <w:r>
+        <w:rPr>
+          <w:rFonts w:cstheme="minorHAnsi"/>
+          <w:sz w:val="24"/>
+          <w:szCs w:val="24"/>
+        </w:rPr>
+        <w:t>Polybase</w:t>
+      </w:r>
+      <w:proofErr w:type="spellEnd"/>
+      <w:r>
+        <w:rPr>
+          <w:rFonts w:cstheme="minorHAnsi"/>
+          <w:sz w:val="24"/>
+          <w:szCs w:val="24"/>
+        </w:rPr>
+        <w:t xml:space="preserve"> has been created</w:t>
       </w:r>
     </w:p>
     <w:p>
@@ -781,15 +845,45 @@
           <w:szCs w:val="24"/>
           <w:shd w:val="clear" w:color="auto" w:fill="D9E2F3" w:themeFill="accent1" w:themeFillTint="33"/>
         </w:rPr>
-        <w:t>Netezza Converter.exe.config</w:t>
-      </w:r>
-      <w:r>
-        <w:rPr>
-          <w:rFonts w:cstheme="minorHAnsi"/>
-          <w:sz w:val="24"/>
-          <w:szCs w:val="24"/>
-        </w:rPr>
-        <w:t xml:space="preserve"> – This is a XML config file which stores all configuration related to conversion. One must edit this file to update desired conversion configurations.</w:t>
+        <w:t xml:space="preserve">Netezza </w:t>
+      </w:r>
+      <w:proofErr w:type="spellStart"/>
+      <w:r>
+        <w:rPr>
+          <w:rFonts w:cstheme="minorHAnsi"/>
+          <w:b/>
+          <w:sz w:val="24"/>
+          <w:szCs w:val="24"/>
+          <w:shd w:val="clear" w:color="auto" w:fill="D9E2F3" w:themeFill="accent1" w:themeFillTint="33"/>
+        </w:rPr>
+        <w:t>Converter.exe.config</w:t>
+      </w:r>
+      <w:proofErr w:type="spellEnd"/>
+      <w:r>
+        <w:rPr>
+          <w:rFonts w:cstheme="minorHAnsi"/>
+          <w:sz w:val="24"/>
+          <w:szCs w:val="24"/>
+        </w:rPr>
+        <w:t xml:space="preserve"> – This is </w:t>
+      </w:r>
+      <w:proofErr w:type="gramStart"/>
+      <w:r>
+        <w:rPr>
+          <w:rFonts w:cstheme="minorHAnsi"/>
+          <w:sz w:val="24"/>
+          <w:szCs w:val="24"/>
+        </w:rPr>
+        <w:t>a</w:t>
+      </w:r>
+      <w:proofErr w:type="gramEnd"/>
+      <w:r>
+        <w:rPr>
+          <w:rFonts w:cstheme="minorHAnsi"/>
+          <w:sz w:val="24"/>
+          <w:szCs w:val="24"/>
+        </w:rPr>
+        <w:t xml:space="preserve"> XML config file which stores all configuration related to conversion. One must edit this file to update desired conversion configurations.</w:t>
       </w:r>
     </w:p>
     <w:p>
@@ -877,6 +971,7 @@
           <w:szCs w:val="24"/>
         </w:rPr>
       </w:pPr>
+      <w:proofErr w:type="spellStart"/>
       <w:r>
         <w:rPr>
           <w:rFonts w:cstheme="minorHAnsi"/>
@@ -887,6 +982,7 @@
         </w:rPr>
         <w:t>sourcefilepath</w:t>
       </w:r>
+      <w:proofErr w:type="spellEnd"/>
       <w:r>
         <w:rPr>
           <w:rFonts w:cstheme="minorHAnsi"/>
@@ -926,6 +1022,7 @@
           <w:szCs w:val="24"/>
         </w:rPr>
       </w:pPr>
+      <w:proofErr w:type="spellStart"/>
       <w:r>
         <w:rPr>
           <w:rFonts w:cstheme="minorHAnsi"/>
@@ -936,6 +1033,7 @@
         </w:rPr>
         <w:t>sourcefilename</w:t>
       </w:r>
+      <w:proofErr w:type="spellEnd"/>
       <w:r>
         <w:rPr>
           <w:rFonts w:cstheme="minorHAnsi"/>
@@ -975,6 +1073,7 @@
           <w:szCs w:val="24"/>
         </w:rPr>
       </w:pPr>
+      <w:proofErr w:type="spellStart"/>
       <w:r>
         <w:rPr>
           <w:rFonts w:cstheme="minorHAnsi"/>
@@ -985,6 +1084,7 @@
         </w:rPr>
         <w:t>targetfilepath</w:t>
       </w:r>
+      <w:proofErr w:type="spellEnd"/>
       <w:r>
         <w:rPr>
           <w:rFonts w:cstheme="minorHAnsi"/>
@@ -1016,6 +1116,7 @@
           <w:szCs w:val="24"/>
         </w:rPr>
       </w:pPr>
+      <w:proofErr w:type="spellStart"/>
       <w:r>
         <w:rPr>
           <w:rFonts w:cstheme="minorHAnsi"/>
@@ -1026,13 +1127,32 @@
         </w:rPr>
         <w:t>targetfilename</w:t>
       </w:r>
-      <w:r>
-        <w:rPr>
-          <w:rFonts w:cstheme="minorHAnsi"/>
-          <w:sz w:val="24"/>
-          <w:szCs w:val="24"/>
-        </w:rPr>
-        <w:t xml:space="preserve"> – Update the name of converted DDL file “filename.sql”</w:t>
+      <w:proofErr w:type="spellEnd"/>
+      <w:r>
+        <w:rPr>
+          <w:rFonts w:cstheme="minorHAnsi"/>
+          <w:sz w:val="24"/>
+          <w:szCs w:val="24"/>
+        </w:rPr>
+        <w:t xml:space="preserve"> – Update the name of converted DDL file “</w:t>
+      </w:r>
+      <w:proofErr w:type="spellStart"/>
+      <w:r>
+        <w:rPr>
+          <w:rFonts w:cstheme="minorHAnsi"/>
+          <w:sz w:val="24"/>
+          <w:szCs w:val="24"/>
+        </w:rPr>
+        <w:t>filename.sql</w:t>
+      </w:r>
+      <w:proofErr w:type="spellEnd"/>
+      <w:r>
+        <w:rPr>
+          <w:rFonts w:cstheme="minorHAnsi"/>
+          <w:sz w:val="24"/>
+          <w:szCs w:val="24"/>
+        </w:rPr>
+        <w:t>”</w:t>
       </w:r>
     </w:p>
     <w:p>
@@ -1049,6 +1169,7 @@
           <w:szCs w:val="24"/>
         </w:rPr>
       </w:pPr>
+      <w:proofErr w:type="spellStart"/>
       <w:r>
         <w:rPr>
           <w:rFonts w:cstheme="minorHAnsi"/>
@@ -1059,6 +1180,7 @@
         </w:rPr>
         <w:t>isTargetAzureDW</w:t>
       </w:r>
+      <w:proofErr w:type="spellEnd"/>
       <w:r>
         <w:rPr>
           <w:rFonts w:cstheme="minorHAnsi"/>
@@ -1082,6 +1204,7 @@
           <w:szCs w:val="24"/>
         </w:rPr>
       </w:pPr>
+      <w:proofErr w:type="spellStart"/>
       <w:r>
         <w:rPr>
           <w:rFonts w:cstheme="minorHAnsi"/>
@@ -1092,6 +1215,7 @@
         </w:rPr>
         <w:t>createExternalTable</w:t>
       </w:r>
+      <w:proofErr w:type="spellEnd"/>
       <w:r>
         <w:rPr>
           <w:rFonts w:cstheme="minorHAnsi"/>
@@ -1115,6 +1239,7 @@
           <w:szCs w:val="24"/>
         </w:rPr>
       </w:pPr>
+      <w:proofErr w:type="spellStart"/>
       <w:r>
         <w:rPr>
           <w:rFonts w:cstheme="minorHAnsi"/>
@@ -1125,6 +1250,7 @@
         </w:rPr>
         <w:t>isTargetSQLOnPremise</w:t>
       </w:r>
+      <w:proofErr w:type="spellEnd"/>
       <w:r>
         <w:rPr>
           <w:rFonts w:cstheme="minorHAnsi"/>
@@ -1148,6 +1274,7 @@
           <w:szCs w:val="24"/>
         </w:rPr>
       </w:pPr>
+      <w:proofErr w:type="spellStart"/>
       <w:r>
         <w:rPr>
           <w:rFonts w:cstheme="minorHAnsi"/>
@@ -1158,6 +1285,7 @@
         </w:rPr>
         <w:t>splitEachTable</w:t>
       </w:r>
+      <w:proofErr w:type="spellEnd"/>
       <w:r>
         <w:rPr>
           <w:rFonts w:cstheme="minorHAnsi"/>
@@ -1181,6 +1309,7 @@
           <w:szCs w:val="24"/>
         </w:rPr>
       </w:pPr>
+      <w:proofErr w:type="spellStart"/>
       <w:r>
         <w:rPr>
           <w:rFonts w:cstheme="minorHAnsi"/>
@@ -1191,13 +1320,32 @@
         </w:rPr>
         <w:t>externalDataSource</w:t>
       </w:r>
-      <w:r>
-        <w:rPr>
-          <w:rFonts w:cstheme="minorHAnsi"/>
-          <w:sz w:val="24"/>
-          <w:szCs w:val="24"/>
-        </w:rPr>
-        <w:t xml:space="preserve"> – Update the name of Polybase data source created in Azure SQL DW</w:t>
+      <w:proofErr w:type="spellEnd"/>
+      <w:r>
+        <w:rPr>
+          <w:rFonts w:cstheme="minorHAnsi"/>
+          <w:sz w:val="24"/>
+          <w:szCs w:val="24"/>
+        </w:rPr>
+        <w:t xml:space="preserve"> – Update the name of </w:t>
+      </w:r>
+      <w:proofErr w:type="spellStart"/>
+      <w:r>
+        <w:rPr>
+          <w:rFonts w:cstheme="minorHAnsi"/>
+          <w:sz w:val="24"/>
+          <w:szCs w:val="24"/>
+        </w:rPr>
+        <w:t>Polybase</w:t>
+      </w:r>
+      <w:proofErr w:type="spellEnd"/>
+      <w:r>
+        <w:rPr>
+          <w:rFonts w:cstheme="minorHAnsi"/>
+          <w:sz w:val="24"/>
+          <w:szCs w:val="24"/>
+        </w:rPr>
+        <w:t xml:space="preserve"> data source created in Azure SQL DW</w:t>
       </w:r>
     </w:p>
     <w:p>
@@ -1214,6 +1362,7 @@
           <w:szCs w:val="24"/>
         </w:rPr>
       </w:pPr>
+      <w:proofErr w:type="spellStart"/>
       <w:r>
         <w:rPr>
           <w:rFonts w:cstheme="minorHAnsi"/>
@@ -1224,13 +1373,32 @@
         </w:rPr>
         <w:t>externalFileFormat</w:t>
       </w:r>
-      <w:r>
-        <w:rPr>
-          <w:rFonts w:cstheme="minorHAnsi"/>
-          <w:sz w:val="24"/>
-          <w:szCs w:val="24"/>
-        </w:rPr>
-        <w:t xml:space="preserve"> – Update the name of Polybase file format created in Azure SQL DW</w:t>
+      <w:proofErr w:type="spellEnd"/>
+      <w:r>
+        <w:rPr>
+          <w:rFonts w:cstheme="minorHAnsi"/>
+          <w:sz w:val="24"/>
+          <w:szCs w:val="24"/>
+        </w:rPr>
+        <w:t xml:space="preserve"> – Update the name of </w:t>
+      </w:r>
+      <w:proofErr w:type="spellStart"/>
+      <w:r>
+        <w:rPr>
+          <w:rFonts w:cstheme="minorHAnsi"/>
+          <w:sz w:val="24"/>
+          <w:szCs w:val="24"/>
+        </w:rPr>
+        <w:t>Polybase</w:t>
+      </w:r>
+      <w:proofErr w:type="spellEnd"/>
+      <w:r>
+        <w:rPr>
+          <w:rFonts w:cstheme="minorHAnsi"/>
+          <w:sz w:val="24"/>
+          <w:szCs w:val="24"/>
+        </w:rPr>
+        <w:t xml:space="preserve"> file format created in Azure SQL DW</w:t>
       </w:r>
     </w:p>
     <w:p>
@@ -1247,6 +1415,7 @@
           <w:szCs w:val="24"/>
         </w:rPr>
       </w:pPr>
+      <w:proofErr w:type="spellStart"/>
       <w:r>
         <w:rPr>
           <w:rFonts w:cstheme="minorHAnsi"/>
@@ -1257,6 +1426,7 @@
         </w:rPr>
         <w:t>externalFileLocation</w:t>
       </w:r>
+      <w:proofErr w:type="spellEnd"/>
       <w:r>
         <w:rPr>
           <w:rFonts w:cstheme="minorHAnsi"/>
@@ -1280,6 +1450,7 @@
           <w:szCs w:val="24"/>
         </w:rPr>
       </w:pPr>
+      <w:proofErr w:type="spellStart"/>
       <w:r>
         <w:rPr>
           <w:rFonts w:cstheme="minorHAnsi"/>
@@ -1290,14 +1461,43 @@
         </w:rPr>
         <w:t>rejectType</w:t>
       </w:r>
-      <w:r>
-        <w:rPr>
-          <w:rFonts w:cstheme="minorHAnsi"/>
-          <w:sz w:val="24"/>
-          <w:szCs w:val="24"/>
-        </w:rPr>
-        <w:t xml:space="preserve"> -Update rejectType to use when loading data using Polybase</w:t>
-      </w:r>
+      <w:proofErr w:type="spellEnd"/>
+      <w:r>
+        <w:rPr>
+          <w:rFonts w:cstheme="minorHAnsi"/>
+          <w:sz w:val="24"/>
+          <w:szCs w:val="24"/>
+        </w:rPr>
+        <w:t xml:space="preserve"> -Update </w:t>
+      </w:r>
+      <w:proofErr w:type="spellStart"/>
+      <w:r>
+        <w:rPr>
+          <w:rFonts w:cstheme="minorHAnsi"/>
+          <w:sz w:val="24"/>
+          <w:szCs w:val="24"/>
+        </w:rPr>
+        <w:t>rejectType</w:t>
+      </w:r>
+      <w:proofErr w:type="spellEnd"/>
+      <w:r>
+        <w:rPr>
+          <w:rFonts w:cstheme="minorHAnsi"/>
+          <w:sz w:val="24"/>
+          <w:szCs w:val="24"/>
+        </w:rPr>
+        <w:t xml:space="preserve"> to use when loading data using </w:t>
+      </w:r>
+      <w:proofErr w:type="spellStart"/>
+      <w:r>
+        <w:rPr>
+          <w:rFonts w:cstheme="minorHAnsi"/>
+          <w:sz w:val="24"/>
+          <w:szCs w:val="24"/>
+        </w:rPr>
+        <w:t>Polybase</w:t>
+      </w:r>
+      <w:proofErr w:type="spellEnd"/>
     </w:p>
     <w:p>
       <w:pPr>
@@ -1313,6 +1513,7 @@
           <w:szCs w:val="24"/>
         </w:rPr>
       </w:pPr>
+      <w:proofErr w:type="spellStart"/>
       <w:r>
         <w:rPr>
           <w:rFonts w:cstheme="minorHAnsi"/>
@@ -1323,13 +1524,50 @@
         </w:rPr>
         <w:t>rejectValue</w:t>
       </w:r>
-      <w:r>
-        <w:rPr>
-          <w:rFonts w:cstheme="minorHAnsi"/>
-          <w:sz w:val="24"/>
-          <w:szCs w:val="24"/>
-        </w:rPr>
-        <w:t xml:space="preserve"> -Update rejectValue to use when loading data using Polybase  </w:t>
+      <w:proofErr w:type="spellEnd"/>
+      <w:r>
+        <w:rPr>
+          <w:rFonts w:cstheme="minorHAnsi"/>
+          <w:sz w:val="24"/>
+          <w:szCs w:val="24"/>
+        </w:rPr>
+        <w:t xml:space="preserve"> -Update </w:t>
+      </w:r>
+      <w:proofErr w:type="spellStart"/>
+      <w:r>
+        <w:rPr>
+          <w:rFonts w:cstheme="minorHAnsi"/>
+          <w:sz w:val="24"/>
+          <w:szCs w:val="24"/>
+        </w:rPr>
+        <w:t>rejectValue</w:t>
+      </w:r>
+      <w:proofErr w:type="spellEnd"/>
+      <w:r>
+        <w:rPr>
+          <w:rFonts w:cstheme="minorHAnsi"/>
+          <w:sz w:val="24"/>
+          <w:szCs w:val="24"/>
+        </w:rPr>
+        <w:t xml:space="preserve"> to use when loading data using </w:t>
+      </w:r>
+      <w:proofErr w:type="spellStart"/>
+      <w:r>
+        <w:rPr>
+          <w:rFonts w:cstheme="minorHAnsi"/>
+          <w:sz w:val="24"/>
+          <w:szCs w:val="24"/>
+        </w:rPr>
+        <w:t>Polybase</w:t>
+      </w:r>
+      <w:proofErr w:type="spellEnd"/>
+      <w:r>
+        <w:rPr>
+          <w:rFonts w:cstheme="minorHAnsi"/>
+          <w:sz w:val="24"/>
+          <w:szCs w:val="24"/>
+        </w:rPr>
+        <w:t xml:space="preserve">  </w:t>
       </w:r>
     </w:p>
     <w:p>
@@ -1732,9 +1970,9 @@
         </w:rPr>
         <w:lastRenderedPageBreak/>
         <w:drawing>
-          <wp:inline distT="0" distB="0" distL="0" distR="0" wp14:anchorId="42D43044" wp14:editId="0D1541FA">
-            <wp:extent cx="5943600" cy="2467610"/>
-            <wp:effectExtent l="0" t="0" r="0" b="8890"/>
+          <wp:inline distT="0" distB="0" distL="0" distR="0" wp14:anchorId="7455E476" wp14:editId="0D2B8197">
+            <wp:extent cx="5943600" cy="2703830"/>
+            <wp:effectExtent l="0" t="0" r="0" b="1270"/>
             <wp:docPr id="1" name="Picture 1"/>
             <wp:cNvGraphicFramePr>
               <a:graphicFrameLocks xmlns:a="http://schemas.openxmlformats.org/drawingml/2006/main" noChangeAspect="1"/>
@@ -1755,7 +1993,7 @@
                   <pic:spPr>
                     <a:xfrm>
                       <a:off x="0" y="0"/>
-                      <a:ext cx="5943600" cy="2467610"/>
+                      <a:ext cx="5943600" cy="2703830"/>
                     </a:xfrm>
                     <a:prstGeom prst="rect">
                       <a:avLst/>
@@ -1891,6 +2129,7 @@
         <w:rPr>
           <w:noProof/>
         </w:rPr>
+        <w:lastRenderedPageBreak/>
         <w:drawing>
           <wp:inline distT="0" distB="0" distL="0" distR="0" wp14:anchorId="37B951CF" wp14:editId="519F2297">
             <wp:extent cx="5943600" cy="2516505"/>
@@ -1948,7 +2187,6 @@
           <w:sz w:val="24"/>
           <w:szCs w:val="24"/>
         </w:rPr>
-        <w:lastRenderedPageBreak/>
         <w:t>Look into target folder and see the converted script is generated</w:t>
       </w:r>
     </w:p>
@@ -2043,10 +2281,10 @@
           <w:noProof/>
         </w:rPr>
         <w:drawing>
-          <wp:inline distT="0" distB="0" distL="0" distR="0" wp14:anchorId="38477FF0" wp14:editId="2A264F4C">
-            <wp:extent cx="5943600" cy="1832610"/>
-            <wp:effectExtent l="0" t="0" r="0" b="0"/>
-            <wp:docPr id="22" name="Picture 22"/>
+          <wp:inline distT="0" distB="0" distL="0" distR="0" wp14:anchorId="4001F78C" wp14:editId="277872BF">
+            <wp:extent cx="5943600" cy="1790065"/>
+            <wp:effectExtent l="0" t="0" r="0" b="635"/>
+            <wp:docPr id="2" name="Picture 2"/>
             <wp:cNvGraphicFramePr>
               <a:graphicFrameLocks xmlns:a="http://schemas.openxmlformats.org/drawingml/2006/main" noChangeAspect="1"/>
             </wp:cNvGraphicFramePr>
@@ -2066,7 +2304,7 @@
                   <pic:spPr>
                     <a:xfrm>
                       <a:off x="0" y="0"/>
-                      <a:ext cx="5943600" cy="1832610"/>
+                      <a:ext cx="5943600" cy="1790065"/>
                     </a:xfrm>
                     <a:prstGeom prst="rect">
                       <a:avLst/>
@@ -2150,136 +2388,9 @@
           <w:sz w:val="24"/>
           <w:szCs w:val="24"/>
         </w:rPr>
+        <w:lastRenderedPageBreak/>
         <w:t>Split tables in separate DDL files</w:t>
       </w:r>
-    </w:p>
-    <w:p>
-      <w:pPr>
-        <w:spacing w:after="0" w:line="288" w:lineRule="auto"/>
-        <w:rPr>
-          <w:rFonts w:cstheme="minorHAnsi"/>
-          <w:sz w:val="24"/>
-          <w:szCs w:val="24"/>
-        </w:rPr>
-      </w:pPr>
-    </w:p>
-    <w:p>
-      <w:pPr>
-        <w:spacing w:after="0" w:line="288" w:lineRule="auto"/>
-        <w:rPr>
-          <w:rFonts w:cstheme="minorHAnsi"/>
-          <w:b/>
-          <w:sz w:val="24"/>
-          <w:szCs w:val="24"/>
-          <w:u w:val="single"/>
-        </w:rPr>
-      </w:pPr>
-      <w:r>
-        <w:rPr>
-          <w:rFonts w:cstheme="minorHAnsi"/>
-          <w:b/>
-          <w:sz w:val="24"/>
-          <w:szCs w:val="24"/>
-          <w:u w:val="single"/>
-        </w:rPr>
-        <w:t>Source Code</w:t>
-      </w:r>
-    </w:p>
-    <w:p>
-      <w:pPr>
-        <w:spacing w:after="0" w:line="288" w:lineRule="auto"/>
-        <w:rPr>
-          <w:rFonts w:cstheme="minorHAnsi"/>
-          <w:sz w:val="24"/>
-          <w:szCs w:val="24"/>
-        </w:rPr>
-      </w:pPr>
-      <w:r>
-        <w:rPr>
-          <w:rFonts w:cstheme="minorHAnsi"/>
-          <w:sz w:val="24"/>
-          <w:szCs w:val="24"/>
-        </w:rPr>
-        <w:t xml:space="preserve">Source code of </w:t>
-      </w:r>
-      <w:r>
-        <w:rPr>
-          <w:rFonts w:cstheme="minorHAnsi"/>
-          <w:sz w:val="24"/>
-          <w:szCs w:val="24"/>
-        </w:rPr>
-        <w:t>Netezza Converter</w:t>
-      </w:r>
-      <w:r>
-        <w:rPr>
-          <w:rFonts w:cstheme="minorHAnsi"/>
-          <w:sz w:val="24"/>
-          <w:szCs w:val="24"/>
-        </w:rPr>
-        <w:t xml:space="preserve"> utility is available in following TFS location</w:t>
-      </w:r>
-    </w:p>
-    <w:p>
-      <w:pPr>
-        <w:pStyle w:val="ListParagraph"/>
-        <w:numPr>
-          <w:ilvl w:val="0"/>
-          <w:numId w:val="4"/>
-        </w:numPr>
-        <w:spacing w:after="0" w:line="288" w:lineRule="auto"/>
-        <w:rPr>
-          <w:rFonts w:cstheme="minorHAnsi"/>
-          <w:sz w:val="24"/>
-          <w:szCs w:val="24"/>
-        </w:rPr>
-      </w:pPr>
-      <w:hyperlink r:id="rId19" w:history="1">
-        <w:r>
-          <w:rPr>
-            <w:rStyle w:val="Hyperlink"/>
-            <w:rFonts w:cstheme="minorHAnsi"/>
-            <w:sz w:val="24"/>
-            <w:szCs w:val="24"/>
-          </w:rPr>
-          <w:t>DMJ TFS Location</w:t>
-        </w:r>
-      </w:hyperlink>
-    </w:p>
-    <w:p>
-      <w:pPr>
-        <w:pStyle w:val="ListParagraph"/>
-        <w:numPr>
-          <w:ilvl w:val="0"/>
-          <w:numId w:val="4"/>
-        </w:numPr>
-        <w:spacing w:after="0" w:line="288" w:lineRule="auto"/>
-        <w:rPr>
-          <w:rFonts w:cstheme="minorHAnsi"/>
-          <w:sz w:val="24"/>
-          <w:szCs w:val="24"/>
-        </w:rPr>
-      </w:pPr>
-      <w:hyperlink r:id="rId20" w:history="1">
-        <w:r>
-          <w:rPr>
-            <w:rStyle w:val="Hyperlink"/>
-            <w:rFonts w:cstheme="minorHAnsi"/>
-            <w:sz w:val="24"/>
-            <w:szCs w:val="24"/>
-          </w:rPr>
-          <w:t>DICOE TFS Location</w:t>
-        </w:r>
-      </w:hyperlink>
-    </w:p>
-    <w:p>
-      <w:pPr>
-        <w:spacing w:after="0" w:line="288" w:lineRule="auto"/>
-        <w:rPr>
-          <w:rFonts w:cstheme="minorHAnsi"/>
-          <w:sz w:val="24"/>
-          <w:szCs w:val="24"/>
-        </w:rPr>
-      </w:pPr>
     </w:p>
     <w:p>
       <w:pPr>
@@ -2294,12 +2405,12 @@
       <w:bookmarkEnd w:id="0"/>
     </w:p>
     <w:sectPr>
-      <w:headerReference w:type="even" r:id="rId21"/>
-      <w:headerReference w:type="default" r:id="rId22"/>
-      <w:footerReference w:type="even" r:id="rId23"/>
-      <w:footerReference w:type="default" r:id="rId24"/>
-      <w:headerReference w:type="first" r:id="rId25"/>
-      <w:footerReference w:type="first" r:id="rId26"/>
+      <w:headerReference w:type="even" r:id="rId19"/>
+      <w:headerReference w:type="default" r:id="rId20"/>
+      <w:footerReference w:type="even" r:id="rId21"/>
+      <w:footerReference w:type="default" r:id="rId22"/>
+      <w:headerReference w:type="first" r:id="rId23"/>
+      <w:footerReference w:type="first" r:id="rId24"/>
       <w:pgSz w:w="12240" w:h="15840"/>
       <w:pgMar w:top="1440" w:right="1440" w:bottom="1440" w:left="1440" w:header="720" w:footer="720" w:gutter="0"/>
       <w:cols w:space="720"/>
@@ -3866,8 +3977,8 @@
 </file>
 
 <file path=customXml/item1.xml><?xml version="1.0" encoding="utf-8"?>
-<ct:contentTypeSchema xmlns:ct="http://schemas.microsoft.com/office/2006/metadata/contentType" xmlns:ma="http://schemas.microsoft.com/office/2006/metadata/properties/metaAttributes" ct:_="" ma:_="" ma:contentTypeName="Document" ma:contentTypeID="0x0101001663038BF9716642BCA9BEDEEEE991E8" ma:contentTypeVersion="10" ma:contentTypeDescription="Create a new document." ma:contentTypeScope="" ma:versionID="8c37f2265097ab2a1a8ca6511293cc18">
-  <xsd:schema xmlns:xsd="http://www.w3.org/2001/XMLSchema" xmlns:xs="http://www.w3.org/2001/XMLSchema" xmlns:p="http://schemas.microsoft.com/office/2006/metadata/properties" xmlns:ns2="4053a332-7d8e-488d-aba6-ad6dfa6b0f2d" xmlns:ns3="6e4f6676-91ee-47a5-8164-c59c33586ba7" targetNamespace="http://schemas.microsoft.com/office/2006/metadata/properties" ma:root="true" ma:fieldsID="922c1d919ec7206f465f09fbb4121dee" ns2:_="" ns3:_="">
+<ct:contentTypeSchema xmlns:ct="http://schemas.microsoft.com/office/2006/metadata/contentType" xmlns:ma="http://schemas.microsoft.com/office/2006/metadata/properties/metaAttributes" ct:_="" ma:_="" ma:contentTypeName="Document" ma:contentTypeID="0x0101001663038BF9716642BCA9BEDEEEE991E8" ma:contentTypeVersion="9" ma:contentTypeDescription="Create a new document." ma:contentTypeScope="" ma:versionID="fe262f5ba573e261950d1a1bf1741e84">
+  <xsd:schema xmlns:xsd="http://www.w3.org/2001/XMLSchema" xmlns:xs="http://www.w3.org/2001/XMLSchema" xmlns:p="http://schemas.microsoft.com/office/2006/metadata/properties" xmlns:ns2="4053a332-7d8e-488d-aba6-ad6dfa6b0f2d" xmlns:ns3="6e4f6676-91ee-47a5-8164-c59c33586ba7" targetNamespace="http://schemas.microsoft.com/office/2006/metadata/properties" ma:root="true" ma:fieldsID="57884aa8c8a1539ab97311e585e4acd3" ns2:_="" ns3:_="">
     <xsd:import namespace="4053a332-7d8e-488d-aba6-ad6dfa6b0f2d"/>
     <xsd:import namespace="6e4f6676-91ee-47a5-8164-c59c33586ba7"/>
     <xsd:element name="properties">
@@ -3885,7 +3996,6 @@
                 <xsd:element ref="ns3:MediaServiceAutoTags" minOccurs="0"/>
                 <xsd:element ref="ns3:MediaServiceOCR" minOccurs="0"/>
                 <xsd:element ref="ns3:MediaServiceDateTaken" minOccurs="0"/>
-                <xsd:element ref="ns3:MediaServiceLocation" minOccurs="0"/>
               </xsd:all>
             </xsd:complexType>
           </xsd:element>
@@ -3961,11 +4071,6 @@
       </xsd:simpleType>
     </xsd:element>
     <xsd:element name="MediaServiceDateTaken" ma:index="16" nillable="true" ma:displayName="MediaServiceDateTaken" ma:hidden="true" ma:internalName="MediaServiceDateTaken" ma:readOnly="true">
-      <xsd:simpleType>
-        <xsd:restriction base="dms:Text"/>
-      </xsd:simpleType>
-    </xsd:element>
-    <xsd:element name="MediaServiceLocation" ma:index="17" nillable="true" ma:displayName="MediaServiceLocation" ma:internalName="MediaServiceLocation" ma:readOnly="true">
       <xsd:simpleType>
         <xsd:restriction base="dms:Text"/>
       </xsd:simpleType>
@@ -4071,12 +4176,6 @@
 </file>
 
 <file path=customXml/item2.xml><?xml version="1.0" encoding="utf-8"?>
-<p:properties xmlns:p="http://schemas.microsoft.com/office/2006/metadata/properties" xmlns:xsi="http://www.w3.org/2001/XMLSchema-instance" xmlns:pc="http://schemas.microsoft.com/office/infopath/2007/PartnerControls">
-  <documentManagement/>
-</p:properties>
-</file>
-
-<file path=customXml/item3.xml><?xml version="1.0" encoding="utf-8"?>
 <?mso-contentType ?>
 <FormTemplates xmlns="http://schemas.microsoft.com/sharepoint/v3/contenttype/forms">
   <Display>DocumentLibraryForm</Display>
@@ -4085,8 +4184,14 @@
 </FormTemplates>
 </file>
 
+<file path=customXml/item3.xml><?xml version="1.0" encoding="utf-8"?>
+<p:properties xmlns:p="http://schemas.microsoft.com/office/2006/metadata/properties" xmlns:xsi="http://www.w3.org/2001/XMLSchema-instance" xmlns:pc="http://schemas.microsoft.com/office/infopath/2007/PartnerControls">
+  <documentManagement/>
+</p:properties>
+</file>
+
 <file path=customXml/itemProps1.xml><?xml version="1.0" encoding="utf-8"?>
-<ds:datastoreItem xmlns:ds="http://schemas.openxmlformats.org/officeDocument/2006/customXml" ds:itemID="{200C6DE1-5576-466E-AA72-90B5737C3343}">
+<ds:datastoreItem xmlns:ds="http://schemas.openxmlformats.org/officeDocument/2006/customXml" ds:itemID="{11FA61B7-19EB-43F4-BBF0-D9A2E304FE10}">
   <ds:schemaRefs>
     <ds:schemaRef ds:uri="http://schemas.microsoft.com/office/2006/metadata/contentType"/>
     <ds:schemaRef ds:uri="http://schemas.microsoft.com/office/2006/metadata/properties/metaAttributes"/>
@@ -4105,26 +4210,18 @@
 </file>
 
 <file path=customXml/itemProps2.xml><?xml version="1.0" encoding="utf-8"?>
-<ds:datastoreItem xmlns:ds="http://schemas.openxmlformats.org/officeDocument/2006/customXml" ds:itemID="{DACD4D50-5533-4FF1-8883-E2BBB9AEB69B}">
+<ds:datastoreItem xmlns:ds="http://schemas.openxmlformats.org/officeDocument/2006/customXml" ds:itemID="{51B4BE38-B0CC-4C18-A614-BD67930DDCAF}">
   <ds:schemaRefs>
-    <ds:schemaRef ds:uri="http://purl.org/dc/dcmitype/"/>
-    <ds:schemaRef ds:uri="http://schemas.microsoft.com/office/infopath/2007/PartnerControls"/>
-    <ds:schemaRef ds:uri="http://schemas.microsoft.com/office/2006/documentManagement/types"/>
-    <ds:schemaRef ds:uri="http://purl.org/dc/elements/1.1/"/>
-    <ds:schemaRef ds:uri="http://schemas.microsoft.com/office/2006/metadata/properties"/>
-    <ds:schemaRef ds:uri="6e4f6676-91ee-47a5-8164-c59c33586ba7"/>
-    <ds:schemaRef ds:uri="http://purl.org/dc/terms/"/>
-    <ds:schemaRef ds:uri="4053a332-7d8e-488d-aba6-ad6dfa6b0f2d"/>
-    <ds:schemaRef ds:uri="http://schemas.openxmlformats.org/package/2006/metadata/core-properties"/>
-    <ds:schemaRef ds:uri="http://www.w3.org/XML/1998/namespace"/>
+    <ds:schemaRef ds:uri="http://schemas.microsoft.com/sharepoint/v3/contenttype/forms"/>
   </ds:schemaRefs>
 </ds:datastoreItem>
 </file>
 
 <file path=customXml/itemProps3.xml><?xml version="1.0" encoding="utf-8"?>
-<ds:datastoreItem xmlns:ds="http://schemas.openxmlformats.org/officeDocument/2006/customXml" ds:itemID="{51B4BE38-B0CC-4C18-A614-BD67930DDCAF}">
+<ds:datastoreItem xmlns:ds="http://schemas.openxmlformats.org/officeDocument/2006/customXml" ds:itemID="{DACD4D50-5533-4FF1-8883-E2BBB9AEB69B}">
   <ds:schemaRefs>
-    <ds:schemaRef ds:uri="http://schemas.microsoft.com/sharepoint/v3/contenttype/forms"/>
+    <ds:schemaRef ds:uri="http://schemas.microsoft.com/office/2006/metadata/properties"/>
+    <ds:schemaRef ds:uri="http://schemas.microsoft.com/office/infopath/2007/PartnerControls"/>
   </ds:schemaRefs>
 </ds:datastoreItem>
 </file>
</xml_diff>